<commit_message>
ecom3 and efm study on 30-03
</commit_message>
<xml_diff>
--- a/2025/S1/ECON90024/Assignment 1/ECOM90024 - Assignment 1 - Question 3a.docx
+++ b/2025/S1/ECON90024/Assignment 1/ECOM90024 - Assignment 1 - Question 3a.docx
@@ -8,45 +8,85 @@
         <w:rPr>
           <w:b/>
           <w:bCs/>
-          <w:sz w:val="32"/>
-          <w:szCs w:val="32"/>
         </w:rPr>
       </w:pPr>
       <w:r>
         <w:rPr>
           <w:b/>
           <w:bCs/>
-          <w:sz w:val="32"/>
-          <w:szCs w:val="32"/>
-        </w:rPr>
-        <w:t>ECOM90024 – Assignment 2 – Question 3</w:t>
+        </w:rPr>
+        <w:t>Economics of Financial Markets (ECON30024/ECON90024) - Assignment 1</w:t>
       </w:r>
     </w:p>
     <w:p>
       <w:pPr>
-        <w:rPr>
-          <w:b/>
-          <w:bCs/>
+        <w:jc w:val="center"/>
+        <w:rPr>
           <w:sz w:val="22"/>
           <w:szCs w:val="22"/>
         </w:rPr>
       </w:pPr>
       <w:r>
         <w:rPr>
-          <w:b/>
-          <w:bCs/>
-          <w:sz w:val="22"/>
-          <w:szCs w:val="22"/>
-        </w:rPr>
-        <w:t>This question aims to deepen your understanding of the concepts of risk aversion and make you more aware of your own attitude toward risk. Consider two scenarios:</w:t>
+          <w:sz w:val="22"/>
+          <w:szCs w:val="22"/>
+        </w:rPr>
+        <w:t>Shashwat Bharadwaj, Arjuna Bhattacharya, Josh Copeland, Olivier van Druten</w:t>
       </w:r>
     </w:p>
     <w:p>
       <w:pPr>
+        <w:rPr>
+          <w:b/>
+          <w:bCs/>
+        </w:rPr>
+      </w:pPr>
+    </w:p>
+    <w:p>
+      <w:pPr>
+        <w:rPr>
+          <w:b/>
+          <w:bCs/>
+          <w:sz w:val="22"/>
+          <w:szCs w:val="22"/>
+        </w:rPr>
+      </w:pPr>
+      <w:r>
+        <w:rPr>
+          <w:b/>
+          <w:bCs/>
+          <w:sz w:val="22"/>
+          <w:szCs w:val="22"/>
+        </w:rPr>
+        <w:t>Question 1 (</w:t>
+      </w:r>
+      <w:proofErr w:type="gramStart"/>
+      <w:r>
+        <w:rPr>
+          <w:b/>
+          <w:bCs/>
+          <w:sz w:val="22"/>
+          <w:szCs w:val="22"/>
+        </w:rPr>
+        <w:t>5 page</w:t>
+      </w:r>
+      <w:proofErr w:type="gramEnd"/>
+      <w:r>
+        <w:rPr>
+          <w:b/>
+          <w:bCs/>
+          <w:sz w:val="22"/>
+          <w:szCs w:val="22"/>
+        </w:rPr>
+        <w:t xml:space="preserve"> limit)</w:t>
+      </w:r>
+    </w:p>
+    <w:p>
+      <w:pPr>
         <w:pStyle w:val="ListParagraph"/>
         <w:numPr>
           <w:ilvl w:val="0"/>
-          <w:numId w:val="2"/>
+          <w:numId w:val="13"/>
         </w:numPr>
         <w:rPr>
           <w:b/>
@@ -62,15 +102,46 @@
           <w:sz w:val="22"/>
           <w:szCs w:val="22"/>
         </w:rPr>
-        <w:t xml:space="preserve">Your current wealth is $100. You need to pay $50 to participate in a risky game. This game would allow you to win a prize of $500 with probability 0.15 and nothing with probability 0.85. </w:t>
+        <w:t xml:space="preserve">Ratio of total financial assets to GDP, where ’total financial </w:t>
+      </w:r>
+      <w:proofErr w:type="spellStart"/>
+      <w:r>
+        <w:rPr>
+          <w:b/>
+          <w:bCs/>
+          <w:sz w:val="22"/>
+          <w:szCs w:val="22"/>
+        </w:rPr>
+        <w:t>assets’refers</w:t>
+      </w:r>
+      <w:proofErr w:type="spellEnd"/>
+      <w:r>
+        <w:rPr>
+          <w:b/>
+          <w:bCs/>
+          <w:sz w:val="22"/>
+          <w:szCs w:val="22"/>
+        </w:rPr>
+        <w:t xml:space="preserve"> to total financial assets owned by Australian households and private nonfinancial businesses or corporations.</w:t>
       </w:r>
     </w:p>
     <w:p>
       <w:pPr>
         <w:pStyle w:val="ListParagraph"/>
+        <w:rPr>
+          <w:b/>
+          <w:bCs/>
+          <w:sz w:val="22"/>
+          <w:szCs w:val="22"/>
+        </w:rPr>
+      </w:pPr>
+    </w:p>
+    <w:p>
+      <w:pPr>
+        <w:pStyle w:val="ListParagraph"/>
         <w:numPr>
           <w:ilvl w:val="0"/>
-          <w:numId w:val="2"/>
+          <w:numId w:val="13"/>
         </w:numPr>
         <w:rPr>
           <w:b/>
@@ -86,220 +157,254 @@
           <w:sz w:val="22"/>
           <w:szCs w:val="22"/>
         </w:rPr>
-        <w:t>Your current wealth is $1000. You need to pay $500 to participate in a risky game. This game would allow you to win a prize of $5000 with probability 0.15 and nothing with probability 0.85.</w:t>
+        <w:t xml:space="preserve">The financial sector’s contribution to GDP (i.e., its </w:t>
+      </w:r>
+      <w:proofErr w:type="gramStart"/>
+      <w:r>
+        <w:rPr>
+          <w:b/>
+          <w:bCs/>
+          <w:sz w:val="22"/>
+          <w:szCs w:val="22"/>
+        </w:rPr>
+        <w:t>value added</w:t>
+      </w:r>
+      <w:proofErr w:type="gramEnd"/>
+      <w:r>
+        <w:rPr>
+          <w:b/>
+          <w:bCs/>
+          <w:sz w:val="22"/>
+          <w:szCs w:val="22"/>
+        </w:rPr>
+        <w:t xml:space="preserve"> share of GDP), where the financial sector refers to the financial and insurance services industry in Australia.</w:t>
       </w:r>
     </w:p>
     <w:p>
       <w:pPr>
-        <w:rPr>
+        <w:pStyle w:val="ListParagraph"/>
+        <w:rPr>
+          <w:b/>
+          <w:bCs/>
+          <w:sz w:val="22"/>
+          <w:szCs w:val="22"/>
+        </w:rPr>
+      </w:pPr>
+    </w:p>
+    <w:p>
+      <w:pPr>
+        <w:pStyle w:val="ListParagraph"/>
+        <w:rPr>
+          <w:b/>
+          <w:bCs/>
+          <w:sz w:val="22"/>
+          <w:szCs w:val="22"/>
+        </w:rPr>
+      </w:pPr>
+    </w:p>
+    <w:p>
+      <w:pPr>
+        <w:pStyle w:val="ListParagraph"/>
+        <w:numPr>
+          <w:ilvl w:val="0"/>
+          <w:numId w:val="13"/>
+        </w:numPr>
+        <w:rPr>
+          <w:b/>
+          <w:bCs/>
           <w:sz w:val="22"/>
           <w:szCs w:val="22"/>
         </w:rPr>
       </w:pPr>
       <w:r>
         <w:rPr>
-          <w:sz w:val="22"/>
-          <w:szCs w:val="22"/>
-        </w:rPr>
-        <w:t>Scenario 1:</w:t>
+          <w:b/>
+          <w:bCs/>
+          <w:sz w:val="22"/>
+          <w:szCs w:val="22"/>
+        </w:rPr>
+        <w:t xml:space="preserve">The financial sector’s average wage relative to the average wage in all industries, where ‘average wage’ is usually measured by a </w:t>
+      </w:r>
+      <w:proofErr w:type="gramStart"/>
+      <w:r>
+        <w:rPr>
+          <w:b/>
+          <w:bCs/>
+          <w:sz w:val="22"/>
+          <w:szCs w:val="22"/>
+        </w:rPr>
+        <w:t>full time</w:t>
+      </w:r>
+      <w:proofErr w:type="gramEnd"/>
+      <w:r>
+        <w:rPr>
+          <w:b/>
+          <w:bCs/>
+          <w:sz w:val="22"/>
+          <w:szCs w:val="22"/>
+        </w:rPr>
+        <w:t xml:space="preserve"> male adult’s average weekly earnings.</w:t>
       </w:r>
     </w:p>
     <w:p>
       <w:pPr>
+        <w:rPr>
+          <w:b/>
+          <w:bCs/>
+          <w:sz w:val="22"/>
+          <w:szCs w:val="22"/>
+        </w:rPr>
+      </w:pPr>
+      <w:r>
+        <w:rPr>
+          <w:b/>
+          <w:bCs/>
+          <w:sz w:val="22"/>
+          <w:szCs w:val="22"/>
+        </w:rPr>
+        <w:t>Question 2</w:t>
+      </w:r>
+    </w:p>
+    <w:p>
+      <w:pPr>
         <w:pStyle w:val="ListParagraph"/>
         <w:numPr>
           <w:ilvl w:val="0"/>
-          <w:numId w:val="3"/>
+          <w:numId w:val="14"/>
         </w:numPr>
         <w:rPr>
+          <w:b/>
+          <w:bCs/>
           <w:sz w:val="22"/>
           <w:szCs w:val="22"/>
         </w:rPr>
       </w:pPr>
       <w:r>
         <w:rPr>
-          <w:sz w:val="22"/>
-          <w:szCs w:val="22"/>
-        </w:rPr>
-        <w:t>Current wealth = $100</w:t>
+          <w:b/>
+          <w:bCs/>
+          <w:sz w:val="22"/>
+          <w:szCs w:val="22"/>
+        </w:rPr>
+        <w:t>Find monthly data series for All Ordinaries and S&amp;P/ASX 200 indices. Clearly state your data source and sample period in your report, but please do not include the observations of the data series in your report.</w:t>
       </w:r>
     </w:p>
     <w:p>
       <w:pPr>
         <w:pStyle w:val="ListParagraph"/>
+        <w:rPr>
+          <w:b/>
+          <w:bCs/>
+          <w:sz w:val="22"/>
+          <w:szCs w:val="22"/>
+        </w:rPr>
+      </w:pPr>
+    </w:p>
+    <w:p>
+      <w:pPr>
+        <w:pStyle w:val="ListParagraph"/>
         <w:numPr>
           <w:ilvl w:val="0"/>
-          <w:numId w:val="3"/>
+          <w:numId w:val="14"/>
         </w:numPr>
         <w:rPr>
+          <w:b/>
+          <w:bCs/>
           <w:sz w:val="22"/>
           <w:szCs w:val="22"/>
         </w:rPr>
       </w:pPr>
       <w:r>
         <w:rPr>
-          <w:sz w:val="22"/>
-          <w:szCs w:val="22"/>
-        </w:rPr>
-        <w:t>Cost to play = $50</w:t>
+          <w:b/>
+          <w:bCs/>
+          <w:sz w:val="22"/>
+          <w:szCs w:val="22"/>
+        </w:rPr>
+        <w:t>For each price index, calculate the corresponding return series. Do this using the exact formula for calculating rates of return on a price index or use the log-difference approximation. Then use the Box-Ljung test (also called Ljung-Box test) to test the joint significance of the first 12 autocorrelations of each return series.</w:t>
       </w:r>
     </w:p>
     <w:p>
       <w:pPr>
-        <w:pStyle w:val="ListParagraph"/>
+        <w:pStyle w:val="NormalWeb"/>
         <w:numPr>
           <w:ilvl w:val="0"/>
-          <w:numId w:val="3"/>
+          <w:numId w:val="14"/>
         </w:numPr>
-        <w:rPr>
+        <w:spacing w:before="0" w:beforeAutospacing="0" w:after="0" w:afterAutospacing="0"/>
+        <w:textAlignment w:val="baseline"/>
+        <w:rPr>
+          <w:rFonts w:asciiTheme="minorHAnsi" w:hAnsiTheme="minorHAnsi" w:cs="Arial"/>
+          <w:b/>
+          <w:bCs/>
+          <w:color w:val="000000"/>
           <w:sz w:val="22"/>
           <w:szCs w:val="22"/>
         </w:rPr>
       </w:pPr>
       <w:r>
         <w:rPr>
-          <w:sz w:val="22"/>
-          <w:szCs w:val="22"/>
-        </w:rPr>
-        <w:t>Expected value = (0.15 * 500) + (0.85 * 0) = 75</w:t>
+          <w:rFonts w:asciiTheme="minorHAnsi" w:hAnsiTheme="minorHAnsi" w:cs="Arial"/>
+          <w:b/>
+          <w:bCs/>
+          <w:color w:val="000000"/>
+          <w:sz w:val="22"/>
+          <w:szCs w:val="22"/>
+        </w:rPr>
+        <w:t>Use a unit root test or a regression to test whether the logarithm of each price index follows a random walk. For the regression analysis, you can estimate a simple regression as discussed on slide 11 of Topic 2 (if you don’t have much experience in Econometrics</w:t>
+      </w:r>
+      <w:proofErr w:type="gramStart"/>
+      <w:r>
+        <w:rPr>
+          <w:rFonts w:asciiTheme="minorHAnsi" w:hAnsiTheme="minorHAnsi" w:cs="Arial"/>
+          <w:b/>
+          <w:bCs/>
+          <w:color w:val="000000"/>
+          <w:sz w:val="22"/>
+          <w:szCs w:val="22"/>
+        </w:rPr>
+        <w:t>), or</w:t>
+      </w:r>
+      <w:proofErr w:type="gramEnd"/>
+      <w:r>
+        <w:rPr>
+          <w:rFonts w:asciiTheme="minorHAnsi" w:hAnsiTheme="minorHAnsi" w:cs="Arial"/>
+          <w:b/>
+          <w:bCs/>
+          <w:color w:val="000000"/>
+          <w:sz w:val="22"/>
+          <w:szCs w:val="22"/>
+        </w:rPr>
+        <w:t xml:space="preserve"> try to estimate the regression of Groenewold and Kang (1993) as given in Eq. (3) of the paper, or estimate an alternative regression that you think suitable.</w:t>
       </w:r>
     </w:p>
     <w:p>
       <w:pPr>
-        <w:pStyle w:val="ListParagraph"/>
-        <w:numPr>
-          <w:ilvl w:val="0"/>
-          <w:numId w:val="3"/>
-        </w:numPr>
-        <w:rPr>
-          <w:sz w:val="22"/>
-          <w:szCs w:val="22"/>
-        </w:rPr>
-      </w:pPr>
-      <w:r>
-        <w:rPr>
-          <w:sz w:val="22"/>
-          <w:szCs w:val="22"/>
-        </w:rPr>
-        <w:t>Net expected gain = 75 – 50 = 25</w:t>
-      </w:r>
+        <w:rPr>
+          <w:b/>
+          <w:bCs/>
+          <w:sz w:val="22"/>
+          <w:szCs w:val="22"/>
+        </w:rPr>
+      </w:pPr>
     </w:p>
     <w:p>
       <w:pPr>
         <w:rPr>
-          <w:sz w:val="22"/>
-          <w:szCs w:val="22"/>
-        </w:rPr>
-      </w:pPr>
-    </w:p>
-    <w:p>
-      <w:pPr>
-        <w:rPr>
+          <w:b/>
+          <w:bCs/>
           <w:sz w:val="22"/>
           <w:szCs w:val="22"/>
         </w:rPr>
       </w:pPr>
       <w:r>
         <w:rPr>
-          <w:sz w:val="22"/>
-          <w:szCs w:val="22"/>
-        </w:rPr>
-        <w:t>Scenario 2:</w:t>
-      </w:r>
-    </w:p>
-    <w:p>
-      <w:pPr>
-        <w:pStyle w:val="ListParagraph"/>
-        <w:numPr>
-          <w:ilvl w:val="0"/>
-          <w:numId w:val="4"/>
-        </w:numPr>
-        <w:rPr>
-          <w:sz w:val="22"/>
-          <w:szCs w:val="22"/>
-        </w:rPr>
-      </w:pPr>
-      <w:r>
-        <w:rPr>
-          <w:sz w:val="22"/>
-          <w:szCs w:val="22"/>
-        </w:rPr>
-        <w:t>Current wealth = $1000</w:t>
-      </w:r>
-    </w:p>
-    <w:p>
-      <w:pPr>
-        <w:pStyle w:val="ListParagraph"/>
-        <w:numPr>
-          <w:ilvl w:val="0"/>
-          <w:numId w:val="4"/>
-        </w:numPr>
-        <w:rPr>
-          <w:sz w:val="22"/>
-          <w:szCs w:val="22"/>
-        </w:rPr>
-      </w:pPr>
-      <w:r>
-        <w:rPr>
-          <w:sz w:val="22"/>
-          <w:szCs w:val="22"/>
-        </w:rPr>
-        <w:t>Cost to play = $500</w:t>
-      </w:r>
-    </w:p>
-    <w:p>
-      <w:pPr>
-        <w:pStyle w:val="ListParagraph"/>
-        <w:numPr>
-          <w:ilvl w:val="0"/>
-          <w:numId w:val="4"/>
-        </w:numPr>
-        <w:rPr>
-          <w:sz w:val="22"/>
-          <w:szCs w:val="22"/>
-        </w:rPr>
-      </w:pPr>
-      <w:r>
-        <w:rPr>
-          <w:sz w:val="22"/>
-          <w:szCs w:val="22"/>
-        </w:rPr>
-        <w:t>Expected value = (0.15 * 5000) + (0.85 * 0) = 750</w:t>
-      </w:r>
-    </w:p>
-    <w:p>
-      <w:pPr>
-        <w:pStyle w:val="ListParagraph"/>
-        <w:numPr>
-          <w:ilvl w:val="0"/>
-          <w:numId w:val="4"/>
-        </w:numPr>
-        <w:rPr>
-          <w:sz w:val="22"/>
-          <w:szCs w:val="22"/>
-        </w:rPr>
-      </w:pPr>
-      <w:r>
-        <w:rPr>
-          <w:sz w:val="22"/>
-          <w:szCs w:val="22"/>
-        </w:rPr>
-        <w:t>Net expected gain = 750 – 500 = 250</w:t>
-      </w:r>
-    </w:p>
-    <w:p>
-      <w:pPr>
-        <w:rPr>
-          <w:sz w:val="22"/>
-          <w:szCs w:val="22"/>
-        </w:rPr>
-      </w:pPr>
-      <w:r>
-        <w:rPr>
-          <w:sz w:val="22"/>
-          <w:szCs w:val="22"/>
-        </w:rPr>
-        <w:t>Answer the following questions:</w:t>
+          <w:b/>
+          <w:bCs/>
+          <w:sz w:val="22"/>
+          <w:szCs w:val="22"/>
+        </w:rPr>
+        <w:t>Question 3</w:t>
       </w:r>
     </w:p>
     <w:p>
@@ -347,14 +452,15 @@
           <w:sz w:val="22"/>
           <w:szCs w:val="22"/>
         </w:rPr>
-        <w:t xml:space="preserve">We would be willing to play the first gamble but not the second. </w:t>
+        <w:t xml:space="preserve">We would be willing to play the first gamble but not the second. The key conclusion which can be drawn from this is that we are risk-averse, and that we have an increasing ARA and </w:t>
       </w:r>
       <w:r>
         <w:rPr>
           <w:sz w:val="22"/>
           <w:szCs w:val="22"/>
         </w:rPr>
-        <w:t>The key conclusion which can be drawn from this is that we are risk-averse, and that we have an increasing ARA and decreasing RRA. This implies we are less willing to take large risks relative to our wealth as it increases.</w:t>
+        <w:lastRenderedPageBreak/>
+        <w:t>decreasing RRA. This implies we are less willing to take large risks relative to our wealth as it increases.</w:t>
       </w:r>
     </w:p>
     <w:p>
@@ -389,21 +495,7 @@
           <w:sz w:val="22"/>
           <w:szCs w:val="22"/>
         </w:rPr>
-        <w:t xml:space="preserve">Increasing ARA: </w:t>
-      </w:r>
-      <w:r>
-        <w:rPr>
-          <w:sz w:val="22"/>
-          <w:szCs w:val="22"/>
-        </w:rPr>
-        <w:t>p</w:t>
-      </w:r>
-      <w:r>
-        <w:rPr>
-          <w:sz w:val="22"/>
-          <w:szCs w:val="22"/>
-        </w:rPr>
-        <w:t>laying the first gamble but not the second implies ARA increases with wealth we we’re less willing to risk a larger sum even when the relative proportion of wealth at stake is unchanged.</w:t>
+        <w:t>Increasing ARA: playing the first gamble but not the second implies ARA increases with wealth we we’re less willing to risk a larger sum even when the relative proportion of wealth at stake is unchanged.</w:t>
       </w:r>
     </w:p>
     <w:p>
@@ -423,35 +515,14 @@
           <w:sz w:val="22"/>
           <w:szCs w:val="22"/>
         </w:rPr>
-        <w:t xml:space="preserve">Decreasing relative risk aversion: </w:t>
-      </w:r>
-      <w:r>
-        <w:rPr>
-          <w:sz w:val="22"/>
-          <w:szCs w:val="22"/>
-        </w:rPr>
-        <w:t xml:space="preserve">in both gambles the </w:t>
-      </w:r>
-      <w:proofErr w:type="gramStart"/>
-      <w:r>
-        <w:rPr>
-          <w:sz w:val="22"/>
-          <w:szCs w:val="22"/>
-        </w:rPr>
-        <w:t>same  proportion</w:t>
-      </w:r>
-      <w:proofErr w:type="gramEnd"/>
-      <w:r>
-        <w:rPr>
-          <w:sz w:val="22"/>
-          <w:szCs w:val="22"/>
-        </w:rPr>
-        <w:t xml:space="preserve"> of wealth is at risk (50%), but we don’t want to take the second gamble means our risk aversion relative to our wealth decreases as our wealth increases.</w:t>
+        <w:t>Decreasing relative risk aversion: in both gambles the same proportion of wealth is at risk (50%), but we don’t want to take the second gamble means our risk aversion relative to our wealth decreases as our wealth increases.</w:t>
       </w:r>
     </w:p>
     <w:p>
       <w:pPr>
         <w:rPr>
+          <w:b/>
+          <w:bCs/>
           <w:sz w:val="22"/>
           <w:szCs w:val="22"/>
         </w:rPr>
@@ -460,46 +531,13 @@
     <w:p>
       <w:pPr>
         <w:pStyle w:val="ListParagraph"/>
-        <w:numPr>
-          <w:ilvl w:val="0"/>
-          <w:numId w:val="6"/>
-        </w:numPr>
-        <w:rPr>
-          <w:b/>
-          <w:bCs/>
-          <w:sz w:val="22"/>
-          <w:szCs w:val="22"/>
-        </w:rPr>
-      </w:pPr>
-      <w:r>
-        <w:rPr>
-          <w:b/>
-          <w:bCs/>
-          <w:sz w:val="22"/>
-          <w:szCs w:val="22"/>
-        </w:rPr>
-        <w:t>Choose a utility function that may describe your attitude toward risk (refer to Topic3 slides for some examples of utility function, but you are not restricted to choose from this list</w:t>
-      </w:r>
-      <w:proofErr w:type="gramStart"/>
-      <w:r>
-        <w:rPr>
-          <w:b/>
-          <w:bCs/>
-          <w:sz w:val="22"/>
-          <w:szCs w:val="22"/>
-        </w:rPr>
-        <w:t>), and</w:t>
-      </w:r>
-      <w:proofErr w:type="gramEnd"/>
-      <w:r>
-        <w:rPr>
-          <w:b/>
-          <w:bCs/>
-          <w:sz w:val="22"/>
-          <w:szCs w:val="22"/>
-        </w:rPr>
-        <w:t xml:space="preserve"> calculate your expected utilities from playing the game or staying away from it in both scenarios. Are your decisions in (a) justifiable by this utility function? If not, try different value(s) for parameter(s) in your utility function or try a different utility function until the utility function you choose to work with implies the decisions you have chosen in part (a). By doing this exercise, you somehow uncover your own utility function from your decisions.</w:t>
-      </w:r>
+        <w:rPr>
+          <w:b/>
+          <w:bCs/>
+          <w:sz w:val="22"/>
+          <w:szCs w:val="22"/>
+        </w:rPr>
+      </w:pPr>
     </w:p>
     <w:p>
       <w:pPr>
@@ -611,6 +649,232 @@
     </w:lvl>
   </w:abstractNum>
   <w:abstractNum w:abstractNumId="1" w15:restartNumberingAfterBreak="0">
+    <w:nsid w:val="094B2AA1"/>
+    <w:multiLevelType w:val="multilevel"/>
+    <w:tmpl w:val="1EDC5FA8"/>
+    <w:lvl w:ilvl="0">
+      <w:start w:val="1"/>
+      <w:numFmt w:val="decimal"/>
+      <w:lvlText w:val="%1."/>
+      <w:lvlJc w:val="left"/>
+      <w:pPr>
+        <w:tabs>
+          <w:tab w:val="num" w:pos="720"/>
+        </w:tabs>
+        <w:ind w:left="720" w:hanging="360"/>
+      </w:pPr>
+    </w:lvl>
+    <w:lvl w:ilvl="1" w:tentative="1">
+      <w:start w:val="1"/>
+      <w:numFmt w:val="decimal"/>
+      <w:lvlText w:val="%2."/>
+      <w:lvlJc w:val="left"/>
+      <w:pPr>
+        <w:tabs>
+          <w:tab w:val="num" w:pos="1440"/>
+        </w:tabs>
+        <w:ind w:left="1440" w:hanging="360"/>
+      </w:pPr>
+    </w:lvl>
+    <w:lvl w:ilvl="2" w:tentative="1">
+      <w:start w:val="1"/>
+      <w:numFmt w:val="decimal"/>
+      <w:lvlText w:val="%3."/>
+      <w:lvlJc w:val="left"/>
+      <w:pPr>
+        <w:tabs>
+          <w:tab w:val="num" w:pos="2160"/>
+        </w:tabs>
+        <w:ind w:left="2160" w:hanging="360"/>
+      </w:pPr>
+    </w:lvl>
+    <w:lvl w:ilvl="3" w:tentative="1">
+      <w:start w:val="1"/>
+      <w:numFmt w:val="decimal"/>
+      <w:lvlText w:val="%4."/>
+      <w:lvlJc w:val="left"/>
+      <w:pPr>
+        <w:tabs>
+          <w:tab w:val="num" w:pos="2880"/>
+        </w:tabs>
+        <w:ind w:left="2880" w:hanging="360"/>
+      </w:pPr>
+    </w:lvl>
+    <w:lvl w:ilvl="4" w:tentative="1">
+      <w:start w:val="1"/>
+      <w:numFmt w:val="decimal"/>
+      <w:lvlText w:val="%5."/>
+      <w:lvlJc w:val="left"/>
+      <w:pPr>
+        <w:tabs>
+          <w:tab w:val="num" w:pos="3600"/>
+        </w:tabs>
+        <w:ind w:left="3600" w:hanging="360"/>
+      </w:pPr>
+    </w:lvl>
+    <w:lvl w:ilvl="5" w:tentative="1">
+      <w:start w:val="1"/>
+      <w:numFmt w:val="decimal"/>
+      <w:lvlText w:val="%6."/>
+      <w:lvlJc w:val="left"/>
+      <w:pPr>
+        <w:tabs>
+          <w:tab w:val="num" w:pos="4320"/>
+        </w:tabs>
+        <w:ind w:left="4320" w:hanging="360"/>
+      </w:pPr>
+    </w:lvl>
+    <w:lvl w:ilvl="6" w:tentative="1">
+      <w:start w:val="1"/>
+      <w:numFmt w:val="decimal"/>
+      <w:lvlText w:val="%7."/>
+      <w:lvlJc w:val="left"/>
+      <w:pPr>
+        <w:tabs>
+          <w:tab w:val="num" w:pos="5040"/>
+        </w:tabs>
+        <w:ind w:left="5040" w:hanging="360"/>
+      </w:pPr>
+    </w:lvl>
+    <w:lvl w:ilvl="7" w:tentative="1">
+      <w:start w:val="1"/>
+      <w:numFmt w:val="decimal"/>
+      <w:lvlText w:val="%8."/>
+      <w:lvlJc w:val="left"/>
+      <w:pPr>
+        <w:tabs>
+          <w:tab w:val="num" w:pos="5760"/>
+        </w:tabs>
+        <w:ind w:left="5760" w:hanging="360"/>
+      </w:pPr>
+    </w:lvl>
+    <w:lvl w:ilvl="8" w:tentative="1">
+      <w:start w:val="1"/>
+      <w:numFmt w:val="decimal"/>
+      <w:lvlText w:val="%9."/>
+      <w:lvlJc w:val="left"/>
+      <w:pPr>
+        <w:tabs>
+          <w:tab w:val="num" w:pos="6480"/>
+        </w:tabs>
+        <w:ind w:left="6480" w:hanging="360"/>
+      </w:pPr>
+    </w:lvl>
+  </w:abstractNum>
+  <w:abstractNum w:abstractNumId="2" w15:restartNumberingAfterBreak="0">
+    <w:nsid w:val="0ECD0DE9"/>
+    <w:multiLevelType w:val="multilevel"/>
+    <w:tmpl w:val="CBFE4E1E"/>
+    <w:lvl w:ilvl="0">
+      <w:start w:val="1"/>
+      <w:numFmt w:val="decimal"/>
+      <w:lvlText w:val="%1."/>
+      <w:lvlJc w:val="left"/>
+      <w:pPr>
+        <w:tabs>
+          <w:tab w:val="num" w:pos="720"/>
+        </w:tabs>
+        <w:ind w:left="720" w:hanging="360"/>
+      </w:pPr>
+    </w:lvl>
+    <w:lvl w:ilvl="1" w:tentative="1">
+      <w:start w:val="1"/>
+      <w:numFmt w:val="decimal"/>
+      <w:lvlText w:val="%2."/>
+      <w:lvlJc w:val="left"/>
+      <w:pPr>
+        <w:tabs>
+          <w:tab w:val="num" w:pos="1440"/>
+        </w:tabs>
+        <w:ind w:left="1440" w:hanging="360"/>
+      </w:pPr>
+    </w:lvl>
+    <w:lvl w:ilvl="2" w:tentative="1">
+      <w:start w:val="1"/>
+      <w:numFmt w:val="decimal"/>
+      <w:lvlText w:val="%3."/>
+      <w:lvlJc w:val="left"/>
+      <w:pPr>
+        <w:tabs>
+          <w:tab w:val="num" w:pos="2160"/>
+        </w:tabs>
+        <w:ind w:left="2160" w:hanging="360"/>
+      </w:pPr>
+    </w:lvl>
+    <w:lvl w:ilvl="3" w:tentative="1">
+      <w:start w:val="1"/>
+      <w:numFmt w:val="decimal"/>
+      <w:lvlText w:val="%4."/>
+      <w:lvlJc w:val="left"/>
+      <w:pPr>
+        <w:tabs>
+          <w:tab w:val="num" w:pos="2880"/>
+        </w:tabs>
+        <w:ind w:left="2880" w:hanging="360"/>
+      </w:pPr>
+    </w:lvl>
+    <w:lvl w:ilvl="4" w:tentative="1">
+      <w:start w:val="1"/>
+      <w:numFmt w:val="decimal"/>
+      <w:lvlText w:val="%5."/>
+      <w:lvlJc w:val="left"/>
+      <w:pPr>
+        <w:tabs>
+          <w:tab w:val="num" w:pos="3600"/>
+        </w:tabs>
+        <w:ind w:left="3600" w:hanging="360"/>
+      </w:pPr>
+    </w:lvl>
+    <w:lvl w:ilvl="5" w:tentative="1">
+      <w:start w:val="1"/>
+      <w:numFmt w:val="decimal"/>
+      <w:lvlText w:val="%6."/>
+      <w:lvlJc w:val="left"/>
+      <w:pPr>
+        <w:tabs>
+          <w:tab w:val="num" w:pos="4320"/>
+        </w:tabs>
+        <w:ind w:left="4320" w:hanging="360"/>
+      </w:pPr>
+    </w:lvl>
+    <w:lvl w:ilvl="6" w:tentative="1">
+      <w:start w:val="1"/>
+      <w:numFmt w:val="decimal"/>
+      <w:lvlText w:val="%7."/>
+      <w:lvlJc w:val="left"/>
+      <w:pPr>
+        <w:tabs>
+          <w:tab w:val="num" w:pos="5040"/>
+        </w:tabs>
+        <w:ind w:left="5040" w:hanging="360"/>
+      </w:pPr>
+    </w:lvl>
+    <w:lvl w:ilvl="7" w:tentative="1">
+      <w:start w:val="1"/>
+      <w:numFmt w:val="decimal"/>
+      <w:lvlText w:val="%8."/>
+      <w:lvlJc w:val="left"/>
+      <w:pPr>
+        <w:tabs>
+          <w:tab w:val="num" w:pos="5760"/>
+        </w:tabs>
+        <w:ind w:left="5760" w:hanging="360"/>
+      </w:pPr>
+    </w:lvl>
+    <w:lvl w:ilvl="8" w:tentative="1">
+      <w:start w:val="1"/>
+      <w:numFmt w:val="decimal"/>
+      <w:lvlText w:val="%9."/>
+      <w:lvlJc w:val="left"/>
+      <w:pPr>
+        <w:tabs>
+          <w:tab w:val="num" w:pos="6480"/>
+        </w:tabs>
+        <w:ind w:left="6480" w:hanging="360"/>
+      </w:pPr>
+    </w:lvl>
+  </w:abstractNum>
+  <w:abstractNum w:abstractNumId="3" w15:restartNumberingAfterBreak="0">
     <w:nsid w:val="12D70542"/>
     <w:multiLevelType w:val="hybridMultilevel"/>
     <w:tmpl w:val="73FAD776"/>
@@ -699,7 +963,7 @@
       </w:pPr>
     </w:lvl>
   </w:abstractNum>
-  <w:abstractNum w:abstractNumId="2" w15:restartNumberingAfterBreak="0">
+  <w:abstractNum w:abstractNumId="4" w15:restartNumberingAfterBreak="0">
     <w:nsid w:val="1FF07FE7"/>
     <w:multiLevelType w:val="hybridMultilevel"/>
     <w:tmpl w:val="35D212B2"/>
@@ -812,7 +1076,233 @@
       </w:rPr>
     </w:lvl>
   </w:abstractNum>
-  <w:abstractNum w:abstractNumId="3" w15:restartNumberingAfterBreak="0">
+  <w:abstractNum w:abstractNumId="5" w15:restartNumberingAfterBreak="0">
+    <w:nsid w:val="267A4E7B"/>
+    <w:multiLevelType w:val="hybridMultilevel"/>
+    <w:tmpl w:val="07AA4432"/>
+    <w:lvl w:ilvl="0" w:tplc="838069BE">
+      <w:start w:val="3"/>
+      <w:numFmt w:val="lowerLetter"/>
+      <w:lvlText w:val="%1."/>
+      <w:lvlJc w:val="left"/>
+      <w:pPr>
+        <w:tabs>
+          <w:tab w:val="num" w:pos="720"/>
+        </w:tabs>
+        <w:ind w:left="720" w:hanging="360"/>
+      </w:pPr>
+    </w:lvl>
+    <w:lvl w:ilvl="1" w:tplc="1C461200" w:tentative="1">
+      <w:start w:val="1"/>
+      <w:numFmt w:val="decimal"/>
+      <w:lvlText w:val="%2."/>
+      <w:lvlJc w:val="left"/>
+      <w:pPr>
+        <w:tabs>
+          <w:tab w:val="num" w:pos="1440"/>
+        </w:tabs>
+        <w:ind w:left="1440" w:hanging="360"/>
+      </w:pPr>
+    </w:lvl>
+    <w:lvl w:ilvl="2" w:tplc="D6040F36" w:tentative="1">
+      <w:start w:val="1"/>
+      <w:numFmt w:val="decimal"/>
+      <w:lvlText w:val="%3."/>
+      <w:lvlJc w:val="left"/>
+      <w:pPr>
+        <w:tabs>
+          <w:tab w:val="num" w:pos="2160"/>
+        </w:tabs>
+        <w:ind w:left="2160" w:hanging="360"/>
+      </w:pPr>
+    </w:lvl>
+    <w:lvl w:ilvl="3" w:tplc="DFBA8F5E" w:tentative="1">
+      <w:start w:val="1"/>
+      <w:numFmt w:val="decimal"/>
+      <w:lvlText w:val="%4."/>
+      <w:lvlJc w:val="left"/>
+      <w:pPr>
+        <w:tabs>
+          <w:tab w:val="num" w:pos="2880"/>
+        </w:tabs>
+        <w:ind w:left="2880" w:hanging="360"/>
+      </w:pPr>
+    </w:lvl>
+    <w:lvl w:ilvl="4" w:tplc="9CA2696A" w:tentative="1">
+      <w:start w:val="1"/>
+      <w:numFmt w:val="decimal"/>
+      <w:lvlText w:val="%5."/>
+      <w:lvlJc w:val="left"/>
+      <w:pPr>
+        <w:tabs>
+          <w:tab w:val="num" w:pos="3600"/>
+        </w:tabs>
+        <w:ind w:left="3600" w:hanging="360"/>
+      </w:pPr>
+    </w:lvl>
+    <w:lvl w:ilvl="5" w:tplc="7E1A35E8" w:tentative="1">
+      <w:start w:val="1"/>
+      <w:numFmt w:val="decimal"/>
+      <w:lvlText w:val="%6."/>
+      <w:lvlJc w:val="left"/>
+      <w:pPr>
+        <w:tabs>
+          <w:tab w:val="num" w:pos="4320"/>
+        </w:tabs>
+        <w:ind w:left="4320" w:hanging="360"/>
+      </w:pPr>
+    </w:lvl>
+    <w:lvl w:ilvl="6" w:tplc="7E6A12F8" w:tentative="1">
+      <w:start w:val="1"/>
+      <w:numFmt w:val="decimal"/>
+      <w:lvlText w:val="%7."/>
+      <w:lvlJc w:val="left"/>
+      <w:pPr>
+        <w:tabs>
+          <w:tab w:val="num" w:pos="5040"/>
+        </w:tabs>
+        <w:ind w:left="5040" w:hanging="360"/>
+      </w:pPr>
+    </w:lvl>
+    <w:lvl w:ilvl="7" w:tplc="0882E114" w:tentative="1">
+      <w:start w:val="1"/>
+      <w:numFmt w:val="decimal"/>
+      <w:lvlText w:val="%8."/>
+      <w:lvlJc w:val="left"/>
+      <w:pPr>
+        <w:tabs>
+          <w:tab w:val="num" w:pos="5760"/>
+        </w:tabs>
+        <w:ind w:left="5760" w:hanging="360"/>
+      </w:pPr>
+    </w:lvl>
+    <w:lvl w:ilvl="8" w:tplc="3668B02C" w:tentative="1">
+      <w:start w:val="1"/>
+      <w:numFmt w:val="decimal"/>
+      <w:lvlText w:val="%9."/>
+      <w:lvlJc w:val="left"/>
+      <w:pPr>
+        <w:tabs>
+          <w:tab w:val="num" w:pos="6480"/>
+        </w:tabs>
+        <w:ind w:left="6480" w:hanging="360"/>
+      </w:pPr>
+    </w:lvl>
+  </w:abstractNum>
+  <w:abstractNum w:abstractNumId="6" w15:restartNumberingAfterBreak="0">
+    <w:nsid w:val="33A7497B"/>
+    <w:multiLevelType w:val="hybridMultilevel"/>
+    <w:tmpl w:val="5A84D1F2"/>
+    <w:lvl w:ilvl="0" w:tplc="C100A72C">
+      <w:start w:val="2"/>
+      <w:numFmt w:val="lowerLetter"/>
+      <w:lvlText w:val="%1."/>
+      <w:lvlJc w:val="left"/>
+      <w:pPr>
+        <w:tabs>
+          <w:tab w:val="num" w:pos="720"/>
+        </w:tabs>
+        <w:ind w:left="720" w:hanging="360"/>
+      </w:pPr>
+    </w:lvl>
+    <w:lvl w:ilvl="1" w:tplc="AF5C0BD6" w:tentative="1">
+      <w:start w:val="1"/>
+      <w:numFmt w:val="decimal"/>
+      <w:lvlText w:val="%2."/>
+      <w:lvlJc w:val="left"/>
+      <w:pPr>
+        <w:tabs>
+          <w:tab w:val="num" w:pos="1440"/>
+        </w:tabs>
+        <w:ind w:left="1440" w:hanging="360"/>
+      </w:pPr>
+    </w:lvl>
+    <w:lvl w:ilvl="2" w:tplc="51EC25EA" w:tentative="1">
+      <w:start w:val="1"/>
+      <w:numFmt w:val="decimal"/>
+      <w:lvlText w:val="%3."/>
+      <w:lvlJc w:val="left"/>
+      <w:pPr>
+        <w:tabs>
+          <w:tab w:val="num" w:pos="2160"/>
+        </w:tabs>
+        <w:ind w:left="2160" w:hanging="360"/>
+      </w:pPr>
+    </w:lvl>
+    <w:lvl w:ilvl="3" w:tplc="F6CEF976" w:tentative="1">
+      <w:start w:val="1"/>
+      <w:numFmt w:val="decimal"/>
+      <w:lvlText w:val="%4."/>
+      <w:lvlJc w:val="left"/>
+      <w:pPr>
+        <w:tabs>
+          <w:tab w:val="num" w:pos="2880"/>
+        </w:tabs>
+        <w:ind w:left="2880" w:hanging="360"/>
+      </w:pPr>
+    </w:lvl>
+    <w:lvl w:ilvl="4" w:tplc="DE3C5492" w:tentative="1">
+      <w:start w:val="1"/>
+      <w:numFmt w:val="decimal"/>
+      <w:lvlText w:val="%5."/>
+      <w:lvlJc w:val="left"/>
+      <w:pPr>
+        <w:tabs>
+          <w:tab w:val="num" w:pos="3600"/>
+        </w:tabs>
+        <w:ind w:left="3600" w:hanging="360"/>
+      </w:pPr>
+    </w:lvl>
+    <w:lvl w:ilvl="5" w:tplc="D4E4C3B6" w:tentative="1">
+      <w:start w:val="1"/>
+      <w:numFmt w:val="decimal"/>
+      <w:lvlText w:val="%6."/>
+      <w:lvlJc w:val="left"/>
+      <w:pPr>
+        <w:tabs>
+          <w:tab w:val="num" w:pos="4320"/>
+        </w:tabs>
+        <w:ind w:left="4320" w:hanging="360"/>
+      </w:pPr>
+    </w:lvl>
+    <w:lvl w:ilvl="6" w:tplc="9A0C3726" w:tentative="1">
+      <w:start w:val="1"/>
+      <w:numFmt w:val="decimal"/>
+      <w:lvlText w:val="%7."/>
+      <w:lvlJc w:val="left"/>
+      <w:pPr>
+        <w:tabs>
+          <w:tab w:val="num" w:pos="5040"/>
+        </w:tabs>
+        <w:ind w:left="5040" w:hanging="360"/>
+      </w:pPr>
+    </w:lvl>
+    <w:lvl w:ilvl="7" w:tplc="2ECA3FA8" w:tentative="1">
+      <w:start w:val="1"/>
+      <w:numFmt w:val="decimal"/>
+      <w:lvlText w:val="%8."/>
+      <w:lvlJc w:val="left"/>
+      <w:pPr>
+        <w:tabs>
+          <w:tab w:val="num" w:pos="5760"/>
+        </w:tabs>
+        <w:ind w:left="5760" w:hanging="360"/>
+      </w:pPr>
+    </w:lvl>
+    <w:lvl w:ilvl="8" w:tplc="A24EF6D0" w:tentative="1">
+      <w:start w:val="1"/>
+      <w:numFmt w:val="decimal"/>
+      <w:lvlText w:val="%9."/>
+      <w:lvlJc w:val="left"/>
+      <w:pPr>
+        <w:tabs>
+          <w:tab w:val="num" w:pos="6480"/>
+        </w:tabs>
+        <w:ind w:left="6480" w:hanging="360"/>
+      </w:pPr>
+    </w:lvl>
+  </w:abstractNum>
+  <w:abstractNum w:abstractNumId="7" w15:restartNumberingAfterBreak="0">
     <w:nsid w:val="36C854F6"/>
     <w:multiLevelType w:val="hybridMultilevel"/>
     <w:tmpl w:val="2FE26B9E"/>
@@ -925,7 +1415,7 @@
       </w:rPr>
     </w:lvl>
   </w:abstractNum>
-  <w:abstractNum w:abstractNumId="4" w15:restartNumberingAfterBreak="0">
+  <w:abstractNum w:abstractNumId="8" w15:restartNumberingAfterBreak="0">
     <w:nsid w:val="3D1D43F6"/>
     <w:multiLevelType w:val="hybridMultilevel"/>
     <w:tmpl w:val="87CC0862"/>
@@ -1014,7 +1504,185 @@
       </w:pPr>
     </w:lvl>
   </w:abstractNum>
-  <w:abstractNum w:abstractNumId="5" w15:restartNumberingAfterBreak="0">
+  <w:abstractNum w:abstractNumId="9" w15:restartNumberingAfterBreak="0">
+    <w:nsid w:val="51364E98"/>
+    <w:multiLevelType w:val="hybridMultilevel"/>
+    <w:tmpl w:val="DC08C636"/>
+    <w:lvl w:ilvl="0" w:tplc="0C090017">
+      <w:start w:val="1"/>
+      <w:numFmt w:val="lowerLetter"/>
+      <w:lvlText w:val="%1)"/>
+      <w:lvlJc w:val="left"/>
+      <w:pPr>
+        <w:ind w:left="720" w:hanging="360"/>
+      </w:pPr>
+      <w:rPr>
+        <w:rFonts w:hint="default"/>
+      </w:rPr>
+    </w:lvl>
+    <w:lvl w:ilvl="1" w:tplc="0C090019" w:tentative="1">
+      <w:start w:val="1"/>
+      <w:numFmt w:val="lowerLetter"/>
+      <w:lvlText w:val="%2."/>
+      <w:lvlJc w:val="left"/>
+      <w:pPr>
+        <w:ind w:left="1440" w:hanging="360"/>
+      </w:pPr>
+    </w:lvl>
+    <w:lvl w:ilvl="2" w:tplc="0C09001B" w:tentative="1">
+      <w:start w:val="1"/>
+      <w:numFmt w:val="lowerRoman"/>
+      <w:lvlText w:val="%3."/>
+      <w:lvlJc w:val="right"/>
+      <w:pPr>
+        <w:ind w:left="2160" w:hanging="180"/>
+      </w:pPr>
+    </w:lvl>
+    <w:lvl w:ilvl="3" w:tplc="0C09000F" w:tentative="1">
+      <w:start w:val="1"/>
+      <w:numFmt w:val="decimal"/>
+      <w:lvlText w:val="%4."/>
+      <w:lvlJc w:val="left"/>
+      <w:pPr>
+        <w:ind w:left="2880" w:hanging="360"/>
+      </w:pPr>
+    </w:lvl>
+    <w:lvl w:ilvl="4" w:tplc="0C090019" w:tentative="1">
+      <w:start w:val="1"/>
+      <w:numFmt w:val="lowerLetter"/>
+      <w:lvlText w:val="%5."/>
+      <w:lvlJc w:val="left"/>
+      <w:pPr>
+        <w:ind w:left="3600" w:hanging="360"/>
+      </w:pPr>
+    </w:lvl>
+    <w:lvl w:ilvl="5" w:tplc="0C09001B" w:tentative="1">
+      <w:start w:val="1"/>
+      <w:numFmt w:val="lowerRoman"/>
+      <w:lvlText w:val="%6."/>
+      <w:lvlJc w:val="right"/>
+      <w:pPr>
+        <w:ind w:left="4320" w:hanging="180"/>
+      </w:pPr>
+    </w:lvl>
+    <w:lvl w:ilvl="6" w:tplc="0C09000F" w:tentative="1">
+      <w:start w:val="1"/>
+      <w:numFmt w:val="decimal"/>
+      <w:lvlText w:val="%7."/>
+      <w:lvlJc w:val="left"/>
+      <w:pPr>
+        <w:ind w:left="5040" w:hanging="360"/>
+      </w:pPr>
+    </w:lvl>
+    <w:lvl w:ilvl="7" w:tplc="0C090019" w:tentative="1">
+      <w:start w:val="1"/>
+      <w:numFmt w:val="lowerLetter"/>
+      <w:lvlText w:val="%8."/>
+      <w:lvlJc w:val="left"/>
+      <w:pPr>
+        <w:ind w:left="5760" w:hanging="360"/>
+      </w:pPr>
+    </w:lvl>
+    <w:lvl w:ilvl="8" w:tplc="0C09001B" w:tentative="1">
+      <w:start w:val="1"/>
+      <w:numFmt w:val="lowerRoman"/>
+      <w:lvlText w:val="%9."/>
+      <w:lvlJc w:val="right"/>
+      <w:pPr>
+        <w:ind w:left="6480" w:hanging="180"/>
+      </w:pPr>
+    </w:lvl>
+  </w:abstractNum>
+  <w:abstractNum w:abstractNumId="10" w15:restartNumberingAfterBreak="0">
+    <w:nsid w:val="54395FA7"/>
+    <w:multiLevelType w:val="hybridMultilevel"/>
+    <w:tmpl w:val="9AC85CCC"/>
+    <w:lvl w:ilvl="0" w:tplc="0C090017">
+      <w:start w:val="1"/>
+      <w:numFmt w:val="lowerLetter"/>
+      <w:lvlText w:val="%1)"/>
+      <w:lvlJc w:val="left"/>
+      <w:pPr>
+        <w:ind w:left="720" w:hanging="360"/>
+      </w:pPr>
+      <w:rPr>
+        <w:rFonts w:hint="default"/>
+      </w:rPr>
+    </w:lvl>
+    <w:lvl w:ilvl="1" w:tplc="0C090019" w:tentative="1">
+      <w:start w:val="1"/>
+      <w:numFmt w:val="lowerLetter"/>
+      <w:lvlText w:val="%2."/>
+      <w:lvlJc w:val="left"/>
+      <w:pPr>
+        <w:ind w:left="1440" w:hanging="360"/>
+      </w:pPr>
+    </w:lvl>
+    <w:lvl w:ilvl="2" w:tplc="0C09001B" w:tentative="1">
+      <w:start w:val="1"/>
+      <w:numFmt w:val="lowerRoman"/>
+      <w:lvlText w:val="%3."/>
+      <w:lvlJc w:val="right"/>
+      <w:pPr>
+        <w:ind w:left="2160" w:hanging="180"/>
+      </w:pPr>
+    </w:lvl>
+    <w:lvl w:ilvl="3" w:tplc="0C09000F" w:tentative="1">
+      <w:start w:val="1"/>
+      <w:numFmt w:val="decimal"/>
+      <w:lvlText w:val="%4."/>
+      <w:lvlJc w:val="left"/>
+      <w:pPr>
+        <w:ind w:left="2880" w:hanging="360"/>
+      </w:pPr>
+    </w:lvl>
+    <w:lvl w:ilvl="4" w:tplc="0C090019" w:tentative="1">
+      <w:start w:val="1"/>
+      <w:numFmt w:val="lowerLetter"/>
+      <w:lvlText w:val="%5."/>
+      <w:lvlJc w:val="left"/>
+      <w:pPr>
+        <w:ind w:left="3600" w:hanging="360"/>
+      </w:pPr>
+    </w:lvl>
+    <w:lvl w:ilvl="5" w:tplc="0C09001B" w:tentative="1">
+      <w:start w:val="1"/>
+      <w:numFmt w:val="lowerRoman"/>
+      <w:lvlText w:val="%6."/>
+      <w:lvlJc w:val="right"/>
+      <w:pPr>
+        <w:ind w:left="4320" w:hanging="180"/>
+      </w:pPr>
+    </w:lvl>
+    <w:lvl w:ilvl="6" w:tplc="0C09000F" w:tentative="1">
+      <w:start w:val="1"/>
+      <w:numFmt w:val="decimal"/>
+      <w:lvlText w:val="%7."/>
+      <w:lvlJc w:val="left"/>
+      <w:pPr>
+        <w:ind w:left="5040" w:hanging="360"/>
+      </w:pPr>
+    </w:lvl>
+    <w:lvl w:ilvl="7" w:tplc="0C090019" w:tentative="1">
+      <w:start w:val="1"/>
+      <w:numFmt w:val="lowerLetter"/>
+      <w:lvlText w:val="%8."/>
+      <w:lvlJc w:val="left"/>
+      <w:pPr>
+        <w:ind w:left="5760" w:hanging="360"/>
+      </w:pPr>
+    </w:lvl>
+    <w:lvl w:ilvl="8" w:tplc="0C09001B" w:tentative="1">
+      <w:start w:val="1"/>
+      <w:numFmt w:val="lowerRoman"/>
+      <w:lvlText w:val="%9."/>
+      <w:lvlJc w:val="right"/>
+      <w:pPr>
+        <w:ind w:left="6480" w:hanging="180"/>
+      </w:pPr>
+    </w:lvl>
+  </w:abstractNum>
+  <w:abstractNum w:abstractNumId="11" w15:restartNumberingAfterBreak="0">
     <w:nsid w:val="580327F3"/>
     <w:multiLevelType w:val="hybridMultilevel"/>
     <w:tmpl w:val="820EE8D8"/>
@@ -1127,7 +1795,7 @@
       </w:rPr>
     </w:lvl>
   </w:abstractNum>
-  <w:abstractNum w:abstractNumId="6" w15:restartNumberingAfterBreak="0">
+  <w:abstractNum w:abstractNumId="12" w15:restartNumberingAfterBreak="0">
     <w:nsid w:val="5F1B475B"/>
     <w:multiLevelType w:val="hybridMultilevel"/>
     <w:tmpl w:val="638A180E"/>
@@ -1240,7 +1908,7 @@
       </w:rPr>
     </w:lvl>
   </w:abstractNum>
-  <w:abstractNum w:abstractNumId="7" w15:restartNumberingAfterBreak="0">
+  <w:abstractNum w:abstractNumId="13" w15:restartNumberingAfterBreak="0">
     <w:nsid w:val="77BB1B60"/>
     <w:multiLevelType w:val="hybridMultilevel"/>
     <w:tmpl w:val="D562963C"/>
@@ -1327,28 +1995,60 @@
     </w:lvl>
   </w:abstractNum>
   <w:num w:numId="1" w16cid:durableId="2022244841">
-    <w:abstractNumId w:val="7"/>
+    <w:abstractNumId w:val="13"/>
   </w:num>
   <w:num w:numId="2" w16cid:durableId="112678289">
     <w:abstractNumId w:val="0"/>
   </w:num>
   <w:num w:numId="3" w16cid:durableId="1663269134">
+    <w:abstractNumId w:val="12"/>
+  </w:num>
+  <w:num w:numId="4" w16cid:durableId="1801603728">
+    <w:abstractNumId w:val="7"/>
+  </w:num>
+  <w:num w:numId="5" w16cid:durableId="1256934913">
+    <w:abstractNumId w:val="8"/>
+  </w:num>
+  <w:num w:numId="6" w16cid:durableId="408962850">
+    <w:abstractNumId w:val="3"/>
+  </w:num>
+  <w:num w:numId="7" w16cid:durableId="265619546">
+    <w:abstractNumId w:val="4"/>
+  </w:num>
+  <w:num w:numId="8" w16cid:durableId="879898475">
+    <w:abstractNumId w:val="11"/>
+  </w:num>
+  <w:num w:numId="9" w16cid:durableId="2051763960">
+    <w:abstractNumId w:val="1"/>
+    <w:lvlOverride w:ilvl="0">
+      <w:lvl w:ilvl="0">
+        <w:numFmt w:val="lowerLetter"/>
+        <w:lvlText w:val="%1."/>
+        <w:lvlJc w:val="left"/>
+      </w:lvl>
+    </w:lvlOverride>
+  </w:num>
+  <w:num w:numId="10" w16cid:durableId="327095102">
     <w:abstractNumId w:val="6"/>
   </w:num>
-  <w:num w:numId="4" w16cid:durableId="1801603728">
-    <w:abstractNumId w:val="3"/>
+  <w:num w:numId="11" w16cid:durableId="2134248146">
+    <w:abstractNumId w:val="5"/>
   </w:num>
-  <w:num w:numId="5" w16cid:durableId="1256934913">
-    <w:abstractNumId w:val="4"/>
+  <w:num w:numId="12" w16cid:durableId="1683169788">
+    <w:abstractNumId w:val="2"/>
+    <w:lvlOverride w:ilvl="0">
+      <w:lvl w:ilvl="0">
+        <w:numFmt w:val="lowerLetter"/>
+        <w:lvlText w:val="%1."/>
+        <w:lvlJc w:val="left"/>
+      </w:lvl>
+    </w:lvlOverride>
   </w:num>
-  <w:num w:numId="6" w16cid:durableId="408962850">
-    <w:abstractNumId w:val="1"/>
+  <w:num w:numId="13" w16cid:durableId="512770030">
+    <w:abstractNumId w:val="10"/>
   </w:num>
-  <w:num w:numId="7" w16cid:durableId="265619546">
-    <w:abstractNumId w:val="2"/>
-  </w:num>
-  <w:num w:numId="8" w16cid:durableId="879898475">
-    <w:abstractNumId w:val="5"/>
+  <w:num w:numId="14" w16cid:durableId="634262051">
+    <w:abstractNumId w:val="9"/>
   </w:num>
 </w:numbering>
 </file>
@@ -2269,6 +2969,23 @@
       <w:spacing w:val="5"/>
     </w:rPr>
   </w:style>
+  <w:style w:type="paragraph" w:styleId="NormalWeb">
+    <w:name w:val="Normal (Web)"/>
+    <w:basedOn w:val="Normal"/>
+    <w:uiPriority w:val="99"/>
+    <w:semiHidden/>
+    <w:unhideWhenUsed/>
+    <w:rsid w:val="009D645D"/>
+    <w:pPr>
+      <w:spacing w:before="100" w:beforeAutospacing="1" w:after="100" w:afterAutospacing="1" w:line="240" w:lineRule="auto"/>
+    </w:pPr>
+    <w:rPr>
+      <w:rFonts w:ascii="Times New Roman" w:eastAsia="Times New Roman" w:hAnsi="Times New Roman" w:cs="Times New Roman"/>
+      <w:kern w:val="0"/>
+      <w:lang w:eastAsia="en-AU"/>
+      <w14:ligatures w14:val="none"/>
+    </w:rPr>
+  </w:style>
 </w:styles>
 </file>
 

</xml_diff>